<commit_message>
Modbus control UI developed.
</commit_message>
<xml_diff>
--- a/Tools/Modbus Control UI/Control UI.docx
+++ b/Tools/Modbus Control UI/Control UI.docx
@@ -57,6 +57,13 @@
     <w:p/>
     <w:sdt>
       <w:sdtPr>
+        <w:rPr>
+          <w:rFonts w:asciiTheme="minorHAnsi" w:eastAsiaTheme="minorEastAsia" w:hAnsiTheme="minorHAnsi" w:cstheme="minorBidi"/>
+          <w:color w:val="auto"/>
+          <w:sz w:val="22"/>
+          <w:szCs w:val="22"/>
+          <w:lang w:val="en-SG" w:eastAsia="zh-CN"/>
+        </w:rPr>
         <w:id w:val="-1952691903"/>
         <w:docPartObj>
           <w:docPartGallery w:val="Table of Contents"/>
@@ -65,14 +72,9 @@
       </w:sdtPr>
       <w:sdtEndPr>
         <w:rPr>
-          <w:rFonts w:asciiTheme="minorHAnsi" w:eastAsiaTheme="minorEastAsia" w:hAnsiTheme="minorHAnsi" w:cstheme="minorBidi"/>
           <w:b/>
           <w:bCs/>
           <w:noProof/>
-          <w:color w:val="auto"/>
-          <w:sz w:val="22"/>
-          <w:szCs w:val="22"/>
-          <w:lang w:val="en-SG" w:eastAsia="zh-CN"/>
         </w:rPr>
       </w:sdtEndPr>
       <w:sdtContent>
@@ -1090,20 +1092,17 @@
         <w:t xml:space="preserve"> The user needs to supply the device IP, Modbus address and bit position, access type and Label to be able to use the UI.</w:t>
       </w:r>
     </w:p>
-    <w:p>
-      <w:bookmarkStart w:id="1" w:name="_GoBack"/>
+    <w:p/>
+    <w:p/>
+    <w:p>
+      <w:pPr>
+        <w:pStyle w:val="Heading2"/>
+      </w:pPr>
+      <w:bookmarkStart w:id="1" w:name="_Toc130217593"/>
+      <w:r>
+        <w:t>Features</w:t>
+      </w:r>
       <w:bookmarkEnd w:id="1"/>
-    </w:p>
-    <w:p/>
-    <w:p>
-      <w:pPr>
-        <w:pStyle w:val="Heading2"/>
-      </w:pPr>
-      <w:bookmarkStart w:id="2" w:name="_Toc130217593"/>
-      <w:r>
-        <w:t>Features</w:t>
-      </w:r>
-      <w:bookmarkEnd w:id="2"/>
     </w:p>
     <w:p>
       <w:pPr>
@@ -1190,11 +1189,11 @@
       <w:pPr>
         <w:pStyle w:val="Heading2"/>
       </w:pPr>
-      <w:bookmarkStart w:id="3" w:name="_Toc130217594"/>
+      <w:bookmarkStart w:id="2" w:name="_Toc130217594"/>
       <w:r>
         <w:t>What is supported</w:t>
       </w:r>
-      <w:bookmarkEnd w:id="3"/>
+      <w:bookmarkEnd w:id="2"/>
     </w:p>
     <w:p>
       <w:pPr>
@@ -1267,11 +1266,11 @@
       <w:pPr>
         <w:pStyle w:val="Heading2"/>
       </w:pPr>
-      <w:bookmarkStart w:id="4" w:name="_Toc130217595"/>
+      <w:bookmarkStart w:id="3" w:name="_Toc130217595"/>
       <w:r>
         <w:t>Future development</w:t>
       </w:r>
-      <w:bookmarkEnd w:id="4"/>
+      <w:bookmarkEnd w:id="3"/>
     </w:p>
     <w:p>
       <w:pPr>
@@ -1335,11 +1334,11 @@
       <w:pPr>
         <w:pStyle w:val="Heading1"/>
       </w:pPr>
-      <w:bookmarkStart w:id="5" w:name="_Toc130217596"/>
+      <w:bookmarkStart w:id="4" w:name="_Toc130217596"/>
       <w:r>
         <w:t>Controls</w:t>
       </w:r>
-      <w:bookmarkEnd w:id="5"/>
+      <w:bookmarkEnd w:id="4"/>
     </w:p>
     <w:p/>
     <w:p>
@@ -1731,12 +1730,12 @@
       <w:pPr>
         <w:pStyle w:val="Heading1"/>
       </w:pPr>
-      <w:bookmarkStart w:id="6" w:name="_Toc130217597"/>
+      <w:bookmarkStart w:id="5" w:name="_Toc130217597"/>
       <w:r>
         <w:lastRenderedPageBreak/>
         <w:t>Configuration file</w:t>
       </w:r>
-      <w:bookmarkEnd w:id="6"/>
+      <w:bookmarkEnd w:id="5"/>
     </w:p>
     <w:p/>
     <w:p>
@@ -1771,13 +1770,7 @@
         <w:t>.</w:t>
       </w:r>
       <w:r>
-        <w:t xml:space="preserve">  </w:t>
-      </w:r>
-      <w:r>
-        <w:t xml:space="preserve">The configuration </w:t>
-      </w:r>
-      <w:r>
-        <w:t xml:space="preserve">file </w:t>
+        <w:t xml:space="preserve">  The configuration file </w:t>
       </w:r>
       <w:proofErr w:type="gramStart"/>
       <w:r>
@@ -2047,8 +2040,20 @@
         <w:t>1/2</w:t>
       </w:r>
       <w:r>
+        <w:rPr>
+          <w:b/>
+          <w:i/>
+        </w:rPr>
+        <w:t>/3</w:t>
+      </w:r>
+      <w:r>
         <w:t xml:space="preserve"> – 1 is a toggle control (for BIT), 2 is an input control or output for WORD</w:t>
       </w:r>
+      <w:r>
+        <w:t>, 3 is similar to 2 but using hexadecimal input and output</w:t>
+      </w:r>
+      <w:bookmarkStart w:id="6" w:name="_GoBack"/>
+      <w:bookmarkEnd w:id="6"/>
     </w:p>
     <w:p>
       <w:r>
@@ -6197,7 +6202,7 @@
 </file>
 
 <file path=customXml/itemProps1.xml><?xml version="1.0" encoding="utf-8"?>
-<ds:datastoreItem xmlns:ds="http://schemas.openxmlformats.org/officeDocument/2006/customXml" ds:itemID="{AB89C209-9B41-4801-B042-526994B5479C}">
+<ds:datastoreItem xmlns:ds="http://schemas.openxmlformats.org/officeDocument/2006/customXml" ds:itemID="{5C7AD413-E9D6-4826-94B7-16A9A3273367}">
   <ds:schemaRefs>
     <ds:schemaRef ds:uri="http://schemas.openxmlformats.org/officeDocument/2006/bibliography"/>
   </ds:schemaRefs>

</xml_diff>